<commit_message>
Updated project theme to fantasy/nature
</commit_message>
<xml_diff>
--- a/docs/Bijlage 1 - Game Design Document.docx
+++ b/docs/Bijlage 1 - Game Design Document.docx
@@ -851,7 +851,7 @@
                       <w:sz w:val="22"/>
                       <w:shd w:fill="auto" w:val="clear"/>
                     </w:rPr>
-                    <w:t xml:space="preserve">Character (Student)</w:t>
+                    <w:t xml:space="preserve">Character</w:t>
                   </w:r>
                 </w:p>
               </w:tc>
@@ -1882,7 +1882,6 @@
                       <w:spacing w:val="0"/>
                       <w:position w:val="0"/>
                       <w:sz w:val="22"/>
-                      <w:shd w:fill="auto" w:val="clear"/>
                     </w:rPr>
                   </w:pPr>
                   <w:r>
@@ -2505,7 +2504,7 @@
                       <w:sz w:val="22"/>
                       <w:shd w:fill="auto" w:val="clear"/>
                     </w:rPr>
-                    <w:t xml:space="preserve">Background music that matches the futuristic educational theme.</w:t>
+                    <w:t xml:space="preserve">Background music that matches the fantasy/nature theme.</w:t>
                   </w:r>
                 </w:p>
               </w:tc>
@@ -3088,7 +3087,7 @@
                       <w:sz w:val="22"/>
                       <w:shd w:fill="auto" w:val="clear"/>
                     </w:rPr>
-                    <w:t xml:space="preserve">Power-ups (e.g., speed boosts, invincibility) that can be collected to gain temporary advantages.</w:t>
+                    <w:t xml:space="preserve">Power-ups that can be collected to gain temporary advantages.</w:t>
                   </w:r>
                 </w:p>
               </w:tc>

</xml_diff>